<commit_message>
Modificar token, agregar documentos de autorización
</commit_message>
<xml_diff>
--- a/plantillas/Anestesia.docx
+++ b/plantillas/Anestesia.docx
@@ -552,17 +552,32 @@
         </w:rPr>
         <w:t>Profesional:</w:t>
       </w:r>
-    </w:p>
-    <w:p>
-      <w:pPr>
-        <w:jc w:val="both"/>
-        <w:rPr>
-          <w:sz w:val="24"/>
-          <w:szCs w:val="24"/>
-        </w:rPr>
-      </w:pPr>
+      <w:r>
+        <w:rPr>
+          <w:sz w:val="24"/>
+          <w:szCs w:val="24"/>
+        </w:rPr>
+        <w:t xml:space="preserve"> </w:t>
+      </w:r>
+      <w:r>
+        <w:rPr>
+          <w:b/>
+          <w:sz w:val="24"/>
+          <w:szCs w:val="24"/>
+        </w:rPr>
+        <w:t>cprofesional</w:t>
+      </w:r>
       <w:bookmarkStart w:id="0" w:name="_GoBack"/>
       <w:bookmarkEnd w:id="0"/>
+    </w:p>
+    <w:p>
+      <w:pPr>
+        <w:jc w:val="both"/>
+        <w:rPr>
+          <w:sz w:val="24"/>
+          <w:szCs w:val="24"/>
+        </w:rPr>
+      </w:pPr>
     </w:p>
     <w:sectPr>
       <w:headerReference w:type="default" r:id="rId6"/>

</xml_diff>